<commit_message>
Reduce file size and add other versions.
</commit_message>
<xml_diff>
--- a/JUG_Thüringen_Talklet_DDD.docx
+++ b/JUG_Thüringen_Talklet_DDD.docx
@@ -23,21 +23,24 @@
       <w:r>
         <w:rPr>
           <w:noProof/>
+          <w:lang w:val="en-US" w:eastAsia="en-US"/>
         </w:rPr>
         <w:drawing>
-          <wp:anchor distT="0" distB="0" distL="114300" distR="114300" simplePos="0" relativeHeight="251658240" behindDoc="0" locked="0" layoutInCell="1" hidden="0" allowOverlap="1" wp14:anchorId="3015259A" wp14:editId="365040E4">
+          <wp:anchor distT="0" distB="0" distL="114300" distR="114300" simplePos="0" relativeHeight="251658240" behindDoc="0" locked="0" layoutInCell="1" hidden="0" allowOverlap="1" wp14:anchorId="3015259A" wp14:editId="2FDFE7BE">
             <wp:simplePos x="0" y="0"/>
             <wp:positionH relativeFrom="margin">
-              <wp:align>center</wp:align>
+              <wp:posOffset>2629535</wp:posOffset>
             </wp:positionH>
             <wp:positionV relativeFrom="page">
-              <wp:posOffset>268605</wp:posOffset>
+              <wp:posOffset>739775</wp:posOffset>
             </wp:positionV>
-            <wp:extent cx="1303200" cy="1576800"/>
+            <wp:extent cx="1378585" cy="1658158"/>
             <wp:effectExtent l="0" t="0" r="0" b="0"/>
             <wp:wrapNone/>
             <wp:docPr id="1" name="image2.png" descr="../../Desktop/jug-th-logo/jug-th-logo-old-white.png"/>
-            <wp:cNvGraphicFramePr/>
+            <wp:cNvGraphicFramePr>
+              <a:graphicFrameLocks xmlns:a="http://schemas.openxmlformats.org/drawingml/2006/main" noChangeAspect="1"/>
+            </wp:cNvGraphicFramePr>
             <a:graphic xmlns:a="http://schemas.openxmlformats.org/drawingml/2006/main">
               <a:graphicData uri="http://schemas.openxmlformats.org/drawingml/2006/picture">
                 <pic:pic xmlns:pic="http://schemas.openxmlformats.org/drawingml/2006/picture">
@@ -55,7 +58,7 @@
                   <pic:spPr>
                     <a:xfrm>
                       <a:off x="0" y="0"/>
-                      <a:ext cx="1303200" cy="1576800"/>
+                      <a:ext cx="1378585" cy="1658158"/>
                     </a:xfrm>
                     <a:prstGeom prst="rect">
                       <a:avLst/>
@@ -122,39 +125,27 @@
           <w:lang w:val="en-US"/>
         </w:rPr>
       </w:pPr>
-    </w:p>
-    <w:p>
-      <w:pPr>
-        <w:shd w:val="clear" w:color="auto" w:fill="FFFFFF"/>
-        <w:spacing w:after="0" w:line="240" w:lineRule="auto"/>
-        <w:ind w:left="3600" w:firstLine="720"/>
-        <w:jc w:val="right"/>
-        <w:rPr>
-          <w:rFonts w:ascii="Helvetica Neue" w:eastAsia="Helvetica Neue" w:hAnsi="Helvetica Neue" w:cs="Helvetica Neue"/>
-          <w:b/>
-          <w:sz w:val="32"/>
-          <w:szCs w:val="32"/>
-          <w:lang w:val="en-US"/>
-        </w:rPr>
-      </w:pPr>
       <w:r>
         <w:rPr>
           <w:noProof/>
+          <w:lang w:val="en-US" w:eastAsia="en-US"/>
         </w:rPr>
         <w:drawing>
-          <wp:anchor distT="0" distB="0" distL="114300" distR="114300" simplePos="0" relativeHeight="251659264" behindDoc="0" locked="0" layoutInCell="1" hidden="0" allowOverlap="1" wp14:anchorId="6C2AE249" wp14:editId="1A48F1DB">
+          <wp:anchor distT="0" distB="0" distL="114300" distR="114300" simplePos="0" relativeHeight="251659264" behindDoc="0" locked="0" layoutInCell="1" hidden="0" allowOverlap="1" wp14:anchorId="6C2AE249" wp14:editId="1C11F111">
             <wp:simplePos x="0" y="0"/>
             <wp:positionH relativeFrom="margin">
-              <wp:posOffset>5221729</wp:posOffset>
+              <wp:posOffset>4804410</wp:posOffset>
             </wp:positionH>
             <wp:positionV relativeFrom="paragraph">
-              <wp:posOffset>8890</wp:posOffset>
+              <wp:posOffset>193675</wp:posOffset>
             </wp:positionV>
-            <wp:extent cx="1483043" cy="872832"/>
-            <wp:effectExtent l="0" t="0" r="0" b="0"/>
+            <wp:extent cx="1692275" cy="992505"/>
+            <wp:effectExtent l="0" t="0" r="9525" b="0"/>
             <wp:wrapNone/>
             <wp:docPr id="2" name="image4.png"/>
-            <wp:cNvGraphicFramePr/>
+            <wp:cNvGraphicFramePr>
+              <a:graphicFrameLocks xmlns:a="http://schemas.openxmlformats.org/drawingml/2006/main" noChangeAspect="1"/>
+            </wp:cNvGraphicFramePr>
             <a:graphic xmlns:a="http://schemas.openxmlformats.org/drawingml/2006/main">
               <a:graphicData uri="http://schemas.openxmlformats.org/drawingml/2006/picture">
                 <pic:pic xmlns:pic="http://schemas.openxmlformats.org/drawingml/2006/picture">
@@ -172,7 +163,7 @@
                   <pic:spPr>
                     <a:xfrm>
                       <a:off x="0" y="0"/>
-                      <a:ext cx="1483043" cy="872832"/>
+                      <a:ext cx="1692275" cy="992505"/>
                     </a:xfrm>
                     <a:prstGeom prst="rect">
                       <a:avLst/>
@@ -182,9 +173,30 @@
                 </pic:pic>
               </a:graphicData>
             </a:graphic>
+            <wp14:sizeRelH relativeFrom="margin">
+              <wp14:pctWidth>0</wp14:pctWidth>
+            </wp14:sizeRelH>
+            <wp14:sizeRelV relativeFrom="margin">
+              <wp14:pctHeight>0</wp14:pctHeight>
+            </wp14:sizeRelV>
           </wp:anchor>
         </w:drawing>
       </w:r>
+    </w:p>
+    <w:p>
+      <w:pPr>
+        <w:shd w:val="clear" w:color="auto" w:fill="FFFFFF"/>
+        <w:spacing w:after="0" w:line="240" w:lineRule="auto"/>
+        <w:ind w:left="3600" w:firstLine="720"/>
+        <w:jc w:val="right"/>
+        <w:rPr>
+          <w:rFonts w:ascii="Helvetica Neue" w:eastAsia="Helvetica Neue" w:hAnsi="Helvetica Neue" w:cs="Helvetica Neue"/>
+          <w:b/>
+          <w:sz w:val="32"/>
+          <w:szCs w:val="32"/>
+          <w:lang w:val="en-US"/>
+        </w:rPr>
+      </w:pPr>
     </w:p>
     <w:p>
       <w:pPr>
@@ -246,21 +258,6 @@
       <w:pPr>
         <w:shd w:val="clear" w:color="auto" w:fill="FFFFFF"/>
         <w:spacing w:after="0" w:line="240" w:lineRule="auto"/>
-        <w:jc w:val="center"/>
-        <w:rPr>
-          <w:rFonts w:ascii="Helvetica Neue" w:eastAsia="Helvetica Neue" w:hAnsi="Helvetica Neue" w:cs="Helvetica Neue"/>
-          <w:b/>
-          <w:sz w:val="28"/>
-          <w:szCs w:val="28"/>
-          <w:lang w:val="en-US"/>
-        </w:rPr>
-      </w:pPr>
-    </w:p>
-    <w:p>
-      <w:pPr>
-        <w:shd w:val="clear" w:color="auto" w:fill="FFFFFF"/>
-        <w:spacing w:after="0" w:line="240" w:lineRule="auto"/>
-        <w:jc w:val="center"/>
         <w:rPr>
           <w:rFonts w:ascii="Helvetica Neue" w:eastAsia="Helvetica Neue" w:hAnsi="Helvetica Neue" w:cs="Helvetica Neue"/>
           <w:b/>
@@ -279,6 +276,21 @@
         <w:rPr>
           <w:rFonts w:ascii="Helvetica Neue" w:eastAsia="Helvetica Neue" w:hAnsi="Helvetica Neue" w:cs="Helvetica Neue"/>
           <w:b/>
+          <w:sz w:val="10"/>
+          <w:szCs w:val="10"/>
+          <w:lang w:val="en-US"/>
+        </w:rPr>
+      </w:pPr>
+    </w:p>
+    <w:p>
+      <w:pPr>
+        <w:shd w:val="clear" w:color="auto" w:fill="FFFFFF"/>
+        <w:spacing w:after="0" w:line="240" w:lineRule="auto"/>
+        <w:jc w:val="center"/>
+        <w:outlineLvl w:val="0"/>
+        <w:rPr>
+          <w:rFonts w:ascii="Helvetica Neue" w:eastAsia="Helvetica Neue" w:hAnsi="Helvetica Neue" w:cs="Helvetica Neue"/>
+          <w:b/>
           <w:sz w:val="32"/>
           <w:szCs w:val="32"/>
           <w:lang w:val="en-US"/>
@@ -293,6 +305,40 @@
           <w:lang w:val="en-US"/>
         </w:rPr>
         <w:t>Java User Group Thüringen</w:t>
+      </w:r>
+      <w:r>
+        <w:rPr>
+          <w:rFonts w:ascii="Helvetica Neue" w:eastAsia="Helvetica Neue" w:hAnsi="Helvetica Neue" w:cs="Helvetica Neue"/>
+          <w:b/>
+          <w:sz w:val="28"/>
+          <w:szCs w:val="28"/>
+          <w:lang w:val="en-US"/>
+        </w:rPr>
+        <w:t xml:space="preserve"> </w:t>
+      </w:r>
+      <w:r>
+        <w:rPr>
+          <w:rFonts w:ascii="Helvetica" w:eastAsia="Times New Roman" w:hAnsi="Helvetica" w:cs="Helvetica"/>
+          <w:b/>
+          <w:bCs/>
+          <w:spacing w:val="-11"/>
+          <w:kern w:val="36"/>
+          <w:sz w:val="32"/>
+          <w:szCs w:val="32"/>
+        </w:rPr>
+        <w:t>·</w:t>
+      </w:r>
+      <w:r>
+        <w:rPr>
+          <w:rFonts w:ascii="Helvetica" w:eastAsia="Times New Roman" w:hAnsi="Helvetica" w:cs="Helvetica"/>
+          <w:b/>
+          <w:bCs/>
+          <w:spacing w:val="-11"/>
+          <w:kern w:val="36"/>
+          <w:sz w:val="32"/>
+          <w:szCs w:val="32"/>
+        </w:rPr>
+        <w:t xml:space="preserve"> REWE digital</w:t>
       </w:r>
     </w:p>
     <w:p>
@@ -328,7 +374,7 @@
           <w:szCs w:val="36"/>
           <w:lang w:val="en-US"/>
         </w:rPr>
-        <w:t xml:space="preserve"> Domain-driven Design Renaissance &amp; </w:t>
+        <w:t>:</w:t>
       </w:r>
       <w:r>
         <w:rPr>
@@ -338,8 +384,58 @@
           <w:szCs w:val="36"/>
           <w:lang w:val="en-US"/>
         </w:rPr>
+        <w:t xml:space="preserve"> Do</w:t>
+      </w:r>
+      <w:r>
+        <w:rPr>
+          <w:rFonts w:ascii="Helvetica Neue" w:eastAsia="Helvetica Neue" w:hAnsi="Helvetica Neue" w:cs="Helvetica Neue"/>
+          <w:b/>
+          <w:sz w:val="36"/>
+          <w:szCs w:val="36"/>
+          <w:lang w:val="en-US"/>
+        </w:rPr>
+        <w:t>main-driven Design Renaissance</w:t>
+      </w:r>
+      <w:r>
+        <w:rPr>
+          <w:rFonts w:ascii="Helvetica Neue" w:eastAsia="Helvetica Neue" w:hAnsi="Helvetica Neue" w:cs="Helvetica Neue"/>
+          <w:b/>
+          <w:sz w:val="36"/>
+          <w:szCs w:val="36"/>
+          <w:lang w:val="en-US"/>
+        </w:rPr>
+        <w:t xml:space="preserve"> </w:t>
+      </w:r>
+      <w:r>
+        <w:rPr>
+          <w:rFonts w:ascii="Helvetica Neue" w:eastAsia="Helvetica Neue" w:hAnsi="Helvetica Neue" w:cs="Helvetica Neue"/>
+          <w:b/>
+          <w:sz w:val="36"/>
+          <w:szCs w:val="36"/>
+          <w:lang w:val="en-US"/>
+        </w:rPr>
         <w:br/>
-        <w:t>Workshop Event Storming</w:t>
+        <w:t>Workshop</w:t>
+      </w:r>
+      <w:r>
+        <w:rPr>
+          <w:rFonts w:ascii="Helvetica Neue" w:eastAsia="Helvetica Neue" w:hAnsi="Helvetica Neue" w:cs="Helvetica Neue"/>
+          <w:b/>
+          <w:sz w:val="36"/>
+          <w:szCs w:val="36"/>
+          <w:lang w:val="en-US"/>
+        </w:rPr>
+        <w:t>:</w:t>
+      </w:r>
+      <w:r>
+        <w:rPr>
+          <w:rFonts w:ascii="Helvetica Neue" w:eastAsia="Helvetica Neue" w:hAnsi="Helvetica Neue" w:cs="Helvetica Neue"/>
+          <w:b/>
+          <w:sz w:val="36"/>
+          <w:szCs w:val="36"/>
+          <w:lang w:val="en-US"/>
+        </w:rPr>
+        <w:t xml:space="preserve"> Event Storming</w:t>
       </w:r>
     </w:p>
     <w:p>
@@ -386,21 +482,33 @@
         </w:rPr>
         <w:t>Softwarepark, Albert-Einstein-Str. 3, 98693 Ilmenau</w:t>
       </w:r>
+    </w:p>
+    <w:p>
+      <w:pPr>
+        <w:jc w:val="both"/>
+        <w:rPr>
+          <w:rFonts w:ascii="Helvetica Neue" w:eastAsia="Helvetica Neue" w:hAnsi="Helvetica Neue" w:cs="Helvetica Neue"/>
+        </w:rPr>
+      </w:pPr>
+      <w:r>
+        <w:rPr>
+          <w:rFonts w:ascii="Helvetica Neue" w:eastAsia="Helvetica Neue" w:hAnsi="Helvetica Neue" w:cs="Helvetica Neue"/>
+        </w:rPr>
+        <w:t xml:space="preserve">Seit </w:t>
+      </w:r>
+      <w:r>
+        <w:rPr>
+          <w:rFonts w:ascii="Helvetica Neue" w:eastAsia="Helvetica Neue" w:hAnsi="Helvetica Neue" w:cs="Helvetica Neue"/>
+        </w:rPr>
+        <w:t>Erscheinen</w:t>
+      </w:r>
       <w:bookmarkStart w:id="1" w:name="_GoBack"/>
       <w:bookmarkEnd w:id="1"/>
-    </w:p>
-    <w:p>
-      <w:pPr>
-        <w:jc w:val="both"/>
-        <w:rPr>
-          <w:rFonts w:ascii="Helvetica Neue" w:eastAsia="Helvetica Neue" w:hAnsi="Helvetica Neue" w:cs="Helvetica Neue"/>
-        </w:rPr>
-      </w:pPr>
-      <w:r>
-        <w:rPr>
-          <w:rFonts w:ascii="Helvetica Neue" w:eastAsia="Helvetica Neue" w:hAnsi="Helvetica Neue" w:cs="Helvetica Neue"/>
-        </w:rPr>
-        <w:t xml:space="preserve">Seit Erscheinen des Referenzwerks "Domain </w:t>
+      <w:r>
+        <w:rPr>
+          <w:rFonts w:ascii="Helvetica Neue" w:eastAsia="Helvetica Neue" w:hAnsi="Helvetica Neue" w:cs="Helvetica Neue"/>
+        </w:rPr>
+        <w:t xml:space="preserve"> des Referenzwerks "Domain </w:t>
       </w:r>
       <w:proofErr w:type="spellStart"/>
       <w:r>
@@ -448,7 +556,14 @@
           <w:rFonts w:ascii="Helvetica Neue" w:eastAsia="Helvetica Neue" w:hAnsi="Helvetica Neue" w:cs="Helvetica Neue"/>
           <w:b/>
         </w:rPr>
-        <w:t>driven</w:t>
+        <w:t>d</w:t>
+      </w:r>
+      <w:r>
+        <w:rPr>
+          <w:rFonts w:ascii="Helvetica Neue" w:eastAsia="Helvetica Neue" w:hAnsi="Helvetica Neue" w:cs="Helvetica Neue"/>
+          <w:b/>
+        </w:rPr>
+        <w:t>riven</w:t>
       </w:r>
       <w:proofErr w:type="spellEnd"/>
       <w:r>
@@ -484,7 +599,19 @@
         <w:rPr>
           <w:rFonts w:ascii="Helvetica Neue" w:eastAsia="Helvetica Neue" w:hAnsi="Helvetica Neue" w:cs="Helvetica Neue"/>
         </w:rPr>
-        <w:t xml:space="preserve"> und Event Sourcing scheint eine DDD Renaissance angebrochen zu sein - mit der </w:t>
+        <w:t xml:space="preserve"> und </w:t>
+      </w:r>
+      <w:r>
+        <w:rPr>
+          <w:rFonts w:ascii="Helvetica Neue" w:eastAsia="Helvetica Neue" w:hAnsi="Helvetica Neue" w:cs="Helvetica Neue"/>
+        </w:rPr>
+        <w:t>Event Sourcing scheint eine DDD-</w:t>
+      </w:r>
+      <w:r>
+        <w:rPr>
+          <w:rFonts w:ascii="Helvetica Neue" w:eastAsia="Helvetica Neue" w:hAnsi="Helvetica Neue" w:cs="Helvetica Neue"/>
+        </w:rPr>
+        <w:t xml:space="preserve">Renaissance angebrochen zu sein - mit der </w:t>
       </w:r>
       <w:proofErr w:type="spellStart"/>
       <w:r>
@@ -512,7 +639,43 @@
         <w:rPr>
           <w:rFonts w:ascii="Helvetica Neue" w:eastAsia="Helvetica Neue" w:hAnsi="Helvetica Neue" w:cs="Helvetica Neue"/>
         </w:rPr>
-        <w:t xml:space="preserve"> gibt es seit 2016 sogar dedizierte Konferenzen zum Thema. Wir werden DDD in den historischen Kontext einbetten und die in den letzten Jahren aufgekommenen Aspekte betrachten, die DDD inzwischen populär gemacht haben. Dann wollen wir uns noch ansehen wie es bei REWE Digital in der eCommerce Branche verwendet wird und welche Erfahrungen damit gemacht wurden.</w:t>
+        <w:t xml:space="preserve"> gibt es seit 2016 sogar dedizierte Konferenzen zum Thema. Wir werden DDD in den historischen Kontext einbetten und die in den letzten Jahren aufgekommenen Aspekte betrachten, die DDD inzwischen populär gemacht haben. Dann wollen wir uns noch ansehen wie es bei REWE Digital</w:t>
+      </w:r>
+      <w:r>
+        <w:rPr>
+          <w:rFonts w:ascii="Helvetica Neue" w:eastAsia="Helvetica Neue" w:hAnsi="Helvetica Neue" w:cs="Helvetica Neue"/>
+        </w:rPr>
+        <w:t>,</w:t>
+      </w:r>
+      <w:r>
+        <w:rPr>
+          <w:rFonts w:ascii="Helvetica Neue" w:eastAsia="Helvetica Neue" w:hAnsi="Helvetica Neue" w:cs="Helvetica Neue"/>
+        </w:rPr>
+        <w:t xml:space="preserve"> in der eCommerce Branche</w:t>
+      </w:r>
+      <w:r>
+        <w:rPr>
+          <w:rFonts w:ascii="Helvetica Neue" w:eastAsia="Helvetica Neue" w:hAnsi="Helvetica Neue" w:cs="Helvetica Neue"/>
+        </w:rPr>
+        <w:t>,</w:t>
+      </w:r>
+      <w:r>
+        <w:rPr>
+          <w:rFonts w:ascii="Helvetica Neue" w:eastAsia="Helvetica Neue" w:hAnsi="Helvetica Neue" w:cs="Helvetica Neue"/>
+        </w:rPr>
+        <w:t xml:space="preserve"> verwendet wird </w:t>
+      </w:r>
+      <w:r>
+        <w:rPr>
+          <w:rFonts w:ascii="Helvetica Neue" w:eastAsia="Helvetica Neue" w:hAnsi="Helvetica Neue" w:cs="Helvetica Neue"/>
+        </w:rPr>
+        <w:t>und auch</w:t>
+      </w:r>
+      <w:r>
+        <w:rPr>
+          <w:rFonts w:ascii="Helvetica Neue" w:eastAsia="Helvetica Neue" w:hAnsi="Helvetica Neue" w:cs="Helvetica Neue"/>
+        </w:rPr>
+        <w:t xml:space="preserve"> welche Erfahrungen damit gemacht wurden.</w:t>
       </w:r>
     </w:p>
     <w:p>
@@ -869,7 +1032,7 @@
     </w:p>
     <w:sectPr>
       <w:pgSz w:w="11900" w:h="16840" w:code="9"/>
-      <w:pgMar w:top="567" w:right="851" w:bottom="1803" w:left="851" w:header="0" w:footer="720" w:gutter="0"/>
+      <w:pgMar w:top="1152" w:right="850" w:bottom="850" w:left="850" w:header="0" w:footer="720" w:gutter="0"/>
       <w:pgNumType w:start="1"/>
       <w:cols w:space="720"/>
       <w:docGrid w:linePitch="299"/>
@@ -1288,13 +1451,13 @@
     <w:lsdException w:name="Mention" w:semiHidden="1" w:unhideWhenUsed="1"/>
     <w:lsdException w:name="Smart Hyperlink" w:semiHidden="1" w:unhideWhenUsed="1"/>
   </w:latentStyles>
-  <w:style w:type="paragraph" w:default="1" w:styleId="Standard">
+  <w:style w:type="paragraph" w:default="1" w:styleId="Normal">
     <w:name w:val="Normal"/>
   </w:style>
-  <w:style w:type="paragraph" w:styleId="berschrift1">
+  <w:style w:type="paragraph" w:styleId="Heading1">
     <w:name w:val="heading 1"/>
-    <w:basedOn w:val="Standard"/>
-    <w:next w:val="Standard"/>
+    <w:basedOn w:val="Normal"/>
+    <w:next w:val="Normal"/>
     <w:pPr>
       <w:spacing w:before="100" w:after="100" w:line="240" w:lineRule="auto"/>
       <w:outlineLvl w:val="0"/>
@@ -1306,10 +1469,10 @@
       <w:szCs w:val="48"/>
     </w:rPr>
   </w:style>
-  <w:style w:type="paragraph" w:styleId="berschrift2">
+  <w:style w:type="paragraph" w:styleId="Heading2">
     <w:name w:val="heading 2"/>
-    <w:basedOn w:val="Standard"/>
-    <w:next w:val="Standard"/>
+    <w:basedOn w:val="Normal"/>
+    <w:next w:val="Normal"/>
     <w:pPr>
       <w:keepNext/>
       <w:keepLines/>
@@ -1322,10 +1485,10 @@
       <w:szCs w:val="36"/>
     </w:rPr>
   </w:style>
-  <w:style w:type="paragraph" w:styleId="berschrift3">
+  <w:style w:type="paragraph" w:styleId="Heading3">
     <w:name w:val="heading 3"/>
-    <w:basedOn w:val="Standard"/>
-    <w:next w:val="Standard"/>
+    <w:basedOn w:val="Normal"/>
+    <w:next w:val="Normal"/>
     <w:pPr>
       <w:keepNext/>
       <w:keepLines/>
@@ -1338,10 +1501,10 @@
       <w:color w:val="4F81BD"/>
     </w:rPr>
   </w:style>
-  <w:style w:type="paragraph" w:styleId="berschrift4">
+  <w:style w:type="paragraph" w:styleId="Heading4">
     <w:name w:val="heading 4"/>
-    <w:basedOn w:val="Standard"/>
-    <w:next w:val="Standard"/>
+    <w:basedOn w:val="Normal"/>
+    <w:next w:val="Normal"/>
     <w:pPr>
       <w:keepNext/>
       <w:keepLines/>
@@ -1354,10 +1517,10 @@
       <w:szCs w:val="24"/>
     </w:rPr>
   </w:style>
-  <w:style w:type="paragraph" w:styleId="berschrift5">
+  <w:style w:type="paragraph" w:styleId="Heading5">
     <w:name w:val="heading 5"/>
-    <w:basedOn w:val="Standard"/>
-    <w:next w:val="Standard"/>
+    <w:basedOn w:val="Normal"/>
+    <w:next w:val="Normal"/>
     <w:pPr>
       <w:keepNext/>
       <w:keepLines/>
@@ -1368,10 +1531,10 @@
       <w:b/>
     </w:rPr>
   </w:style>
-  <w:style w:type="paragraph" w:styleId="berschrift6">
+  <w:style w:type="paragraph" w:styleId="Heading6">
     <w:name w:val="heading 6"/>
-    <w:basedOn w:val="Standard"/>
-    <w:next w:val="Standard"/>
+    <w:basedOn w:val="Normal"/>
+    <w:next w:val="Normal"/>
     <w:pPr>
       <w:keepNext/>
       <w:keepLines/>
@@ -1384,13 +1547,13 @@
       <w:szCs w:val="20"/>
     </w:rPr>
   </w:style>
-  <w:style w:type="character" w:default="1" w:styleId="Absatz-Standardschriftart">
+  <w:style w:type="character" w:default="1" w:styleId="DefaultParagraphFont">
     <w:name w:val="Default Paragraph Font"/>
     <w:uiPriority w:val="1"/>
     <w:semiHidden/>
     <w:unhideWhenUsed/>
   </w:style>
-  <w:style w:type="table" w:default="1" w:styleId="NormaleTabelle">
+  <w:style w:type="table" w:default="1" w:styleId="TableNormal">
     <w:name w:val="Normal Table"/>
     <w:uiPriority w:val="99"/>
     <w:semiHidden/>
@@ -1405,14 +1568,14 @@
       </w:tblCellMar>
     </w:tblPr>
   </w:style>
-  <w:style w:type="numbering" w:default="1" w:styleId="KeineListe">
+  <w:style w:type="numbering" w:default="1" w:styleId="NoList">
     <w:name w:val="No List"/>
     <w:uiPriority w:val="99"/>
     <w:semiHidden/>
     <w:unhideWhenUsed/>
   </w:style>
-  <w:style w:type="table" w:customStyle="1" w:styleId="TableNormal">
-    <w:name w:val="Table Normal"/>
+  <w:style w:type="table" w:customStyle="1" w:styleId="TableNormal1">
+    <w:name w:val="Table Normal1"/>
     <w:tblPr>
       <w:tblCellMar>
         <w:top w:w="0" w:type="dxa"/>
@@ -1422,10 +1585,10 @@
       </w:tblCellMar>
     </w:tblPr>
   </w:style>
-  <w:style w:type="paragraph" w:styleId="Titel">
+  <w:style w:type="paragraph" w:styleId="Title">
     <w:name w:val="Title"/>
-    <w:basedOn w:val="Standard"/>
-    <w:next w:val="Standard"/>
+    <w:basedOn w:val="Normal"/>
+    <w:next w:val="Normal"/>
     <w:pPr>
       <w:keepNext/>
       <w:keepLines/>
@@ -1437,10 +1600,10 @@
       <w:szCs w:val="72"/>
     </w:rPr>
   </w:style>
-  <w:style w:type="paragraph" w:styleId="Untertitel">
+  <w:style w:type="paragraph" w:styleId="Subtitle">
     <w:name w:val="Subtitle"/>
-    <w:basedOn w:val="Standard"/>
-    <w:next w:val="Standard"/>
+    <w:basedOn w:val="Normal"/>
+    <w:next w:val="Normal"/>
     <w:pPr>
       <w:keepNext/>
       <w:keepLines/>
@@ -1452,6 +1615,106 @@
       <w:color w:val="666666"/>
       <w:sz w:val="48"/>
       <w:szCs w:val="48"/>
+    </w:rPr>
+  </w:style>
+  <w:style w:type="character" w:styleId="CommentReference">
+    <w:name w:val="annotation reference"/>
+    <w:basedOn w:val="DefaultParagraphFont"/>
+    <w:uiPriority w:val="99"/>
+    <w:semiHidden/>
+    <w:unhideWhenUsed/>
+    <w:rsid w:val="00A52B35"/>
+    <w:rPr>
+      <w:sz w:val="18"/>
+      <w:szCs w:val="18"/>
+    </w:rPr>
+  </w:style>
+  <w:style w:type="paragraph" w:styleId="CommentText">
+    <w:name w:val="annotation text"/>
+    <w:basedOn w:val="Normal"/>
+    <w:link w:val="CommentTextChar"/>
+    <w:uiPriority w:val="99"/>
+    <w:semiHidden/>
+    <w:unhideWhenUsed/>
+    <w:rsid w:val="00A52B35"/>
+    <w:pPr>
+      <w:spacing w:line="240" w:lineRule="auto"/>
+    </w:pPr>
+    <w:rPr>
+      <w:sz w:val="24"/>
+      <w:szCs w:val="24"/>
+    </w:rPr>
+  </w:style>
+  <w:style w:type="character" w:customStyle="1" w:styleId="CommentTextChar">
+    <w:name w:val="Comment Text Char"/>
+    <w:basedOn w:val="DefaultParagraphFont"/>
+    <w:link w:val="CommentText"/>
+    <w:uiPriority w:val="99"/>
+    <w:semiHidden/>
+    <w:rsid w:val="00A52B35"/>
+    <w:rPr>
+      <w:sz w:val="24"/>
+      <w:szCs w:val="24"/>
+    </w:rPr>
+  </w:style>
+  <w:style w:type="paragraph" w:styleId="CommentSubject">
+    <w:name w:val="annotation subject"/>
+    <w:basedOn w:val="CommentText"/>
+    <w:next w:val="CommentText"/>
+    <w:link w:val="CommentSubjectChar"/>
+    <w:uiPriority w:val="99"/>
+    <w:semiHidden/>
+    <w:unhideWhenUsed/>
+    <w:rsid w:val="00A52B35"/>
+    <w:rPr>
+      <w:b/>
+      <w:bCs/>
+      <w:sz w:val="20"/>
+      <w:szCs w:val="20"/>
+    </w:rPr>
+  </w:style>
+  <w:style w:type="character" w:customStyle="1" w:styleId="CommentSubjectChar">
+    <w:name w:val="Comment Subject Char"/>
+    <w:basedOn w:val="CommentTextChar"/>
+    <w:link w:val="CommentSubject"/>
+    <w:uiPriority w:val="99"/>
+    <w:semiHidden/>
+    <w:rsid w:val="00A52B35"/>
+    <w:rPr>
+      <w:b/>
+      <w:bCs/>
+      <w:sz w:val="20"/>
+      <w:szCs w:val="20"/>
+    </w:rPr>
+  </w:style>
+  <w:style w:type="paragraph" w:styleId="BalloonText">
+    <w:name w:val="Balloon Text"/>
+    <w:basedOn w:val="Normal"/>
+    <w:link w:val="BalloonTextChar"/>
+    <w:uiPriority w:val="99"/>
+    <w:semiHidden/>
+    <w:unhideWhenUsed/>
+    <w:rsid w:val="00A52B35"/>
+    <w:pPr>
+      <w:spacing w:after="0" w:line="240" w:lineRule="auto"/>
+    </w:pPr>
+    <w:rPr>
+      <w:rFonts w:ascii="Times New Roman" w:hAnsi="Times New Roman" w:cs="Times New Roman"/>
+      <w:sz w:val="18"/>
+      <w:szCs w:val="18"/>
+    </w:rPr>
+  </w:style>
+  <w:style w:type="character" w:customStyle="1" w:styleId="BalloonTextChar">
+    <w:name w:val="Balloon Text Char"/>
+    <w:basedOn w:val="DefaultParagraphFont"/>
+    <w:link w:val="BalloonText"/>
+    <w:uiPriority w:val="99"/>
+    <w:semiHidden/>
+    <w:rsid w:val="00A52B35"/>
+    <w:rPr>
+      <w:rFonts w:ascii="Times New Roman" w:hAnsi="Times New Roman" w:cs="Times New Roman"/>
+      <w:sz w:val="18"/>
+      <w:szCs w:val="18"/>
     </w:rPr>
   </w:style>
 </w:styles>

</xml_diff>